<commit_message>
modified algorithm SVM RBF kernal
</commit_message>
<xml_diff>
--- a/presentation/presentation.docx
+++ b/presentation/presentation.docx
@@ -40,6 +40,12 @@
                         <a:prstGeom prst="rect">
                           <a:avLst/>
                         </a:prstGeom>
+                        <a:solidFill>
+                          <a:schemeClr val="accent1">
+                            <a:lumMod val="60000"/>
+                            <a:lumOff val="40000"/>
+                          </a:schemeClr>
+                        </a:solidFill>
                         <a:ln>
                           <a:headEnd/>
                           <a:tailEnd/>
@@ -50,10 +56,10 @@
                           <a:schemeClr val="lt1"/>
                         </a:lnRef>
                         <a:fillRef idx="1">
-                          <a:schemeClr val="accent6"/>
+                          <a:schemeClr val="accent4"/>
                         </a:fillRef>
                         <a:effectRef idx="1">
-                          <a:schemeClr val="accent6"/>
+                          <a:schemeClr val="accent4"/>
                         </a:effectRef>
                         <a:fontRef idx="minor">
                           <a:schemeClr val="lt1"/>
@@ -63,14 +69,17 @@
                         <w:txbxContent>
                           <w:p>
                             <w:pPr>
+                              <w:spacing w:line="360" w:lineRule="auto"/>
                               <w:jc w:val="center"/>
                               <w:rPr>
+                                <w:rFonts w:asciiTheme="majorHAnsi" w:hAnsiTheme="majorHAnsi" w:cstheme="majorHAnsi"/>
                                 <w:sz w:val="36"/>
                                 <w:szCs w:val="36"/>
                               </w:rPr>
                             </w:pPr>
                             <w:r>
                               <w:rPr>
+                                <w:rFonts w:asciiTheme="majorHAnsi" w:hAnsiTheme="majorHAnsi" w:cstheme="majorHAnsi"/>
                                 <w:sz w:val="36"/>
                                 <w:szCs w:val="36"/>
                               </w:rPr>
@@ -101,19 +110,22 @@
                 <v:stroke joinstyle="miter"/>
                 <v:path gradientshapeok="t" o:connecttype="rect"/>
               </v:shapetype>
-              <v:shape id="Text Box 2" o:spid="_x0000_s1026" type="#_x0000_t202" style="position:absolute;margin-left:118.5pt;margin-top:3pt;width:250pt;height:37.5pt;z-index:251659264;visibility:visible;mso-wrap-style:square;mso-width-percent:0;mso-height-percent:0;mso-wrap-distance-left:9pt;mso-wrap-distance-top:3.6pt;mso-wrap-distance-right:9pt;mso-wrap-distance-bottom:3.6pt;mso-position-horizontal:absolute;mso-position-horizontal-relative:text;mso-position-vertical:absolute;mso-position-vertical-relative:text;mso-width-percent:0;mso-height-percent:0;mso-width-relative:margin;mso-height-relative:margin;v-text-anchor:top" o:gfxdata="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" fillcolor="#70ad47 [3209]" strokecolor="white [3201]" strokeweight="1.5pt">
+              <v:shape id="Text Box 2" o:spid="_x0000_s1026" type="#_x0000_t202" style="position:absolute;margin-left:118.5pt;margin-top:3pt;width:250pt;height:37.5pt;z-index:251659264;visibility:visible;mso-wrap-style:square;mso-width-percent:0;mso-height-percent:0;mso-wrap-distance-left:9pt;mso-wrap-distance-top:3.6pt;mso-wrap-distance-right:9pt;mso-wrap-distance-bottom:3.6pt;mso-position-horizontal:absolute;mso-position-horizontal-relative:text;mso-position-vertical:absolute;mso-position-vertical-relative:text;mso-width-percent:0;mso-height-percent:0;mso-width-relative:margin;mso-height-relative:margin;v-text-anchor:top" o:gfxdata="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" fillcolor="#9cc2e5 [1940]" strokecolor="white [3201]" strokeweight="1.5pt">
                 <v:textbox>
                   <w:txbxContent>
                     <w:p>
                       <w:pPr>
+                        <w:spacing w:line="360" w:lineRule="auto"/>
                         <w:jc w:val="center"/>
                         <w:rPr>
+                          <w:rFonts w:asciiTheme="majorHAnsi" w:hAnsiTheme="majorHAnsi" w:cstheme="majorHAnsi"/>
                           <w:sz w:val="36"/>
                           <w:szCs w:val="36"/>
                         </w:rPr>
                       </w:pPr>
                       <w:r>
                         <w:rPr>
+                          <w:rFonts w:asciiTheme="majorHAnsi" w:hAnsiTheme="majorHAnsi" w:cstheme="majorHAnsi"/>
                           <w:sz w:val="36"/>
                           <w:szCs w:val="36"/>
                         </w:rPr>
@@ -140,12 +152,14 @@
           <w:numId w:val="2"/>
         </w:numPr>
         <w:rPr>
-          <w:sz w:val="28"/>
-          <w:szCs w:val="28"/>
-        </w:rPr>
-      </w:pPr>
-      <w:r>
-        <w:rPr>
+          <w:rFonts w:asciiTheme="majorHAnsi" w:hAnsiTheme="majorHAnsi" w:cstheme="majorHAnsi"/>
+          <w:sz w:val="28"/>
+          <w:szCs w:val="28"/>
+        </w:rPr>
+      </w:pPr>
+      <w:r>
+        <w:rPr>
+          <w:rFonts w:asciiTheme="majorHAnsi" w:hAnsiTheme="majorHAnsi" w:cstheme="majorHAnsi"/>
           <w:b/>
           <w:bCs/>
           <w:sz w:val="28"/>
@@ -155,6 +169,7 @@
       </w:r>
       <w:r>
         <w:rPr>
+          <w:rFonts w:asciiTheme="majorHAnsi" w:hAnsiTheme="majorHAnsi" w:cstheme="majorHAnsi"/>
           <w:sz w:val="28"/>
           <w:szCs w:val="28"/>
         </w:rPr>
@@ -162,6 +177,7 @@
       </w:r>
       <w:r>
         <w:rPr>
+          <w:rFonts w:asciiTheme="majorHAnsi" w:hAnsiTheme="majorHAnsi" w:cstheme="majorHAnsi"/>
           <w:sz w:val="28"/>
           <w:szCs w:val="28"/>
         </w:rPr>
@@ -172,6 +188,7 @@
       <w:pPr>
         <w:pStyle w:val="ListParagraph"/>
         <w:rPr>
+          <w:rFonts w:asciiTheme="majorHAnsi" w:hAnsiTheme="majorHAnsi" w:cstheme="majorHAnsi"/>
           <w:sz w:val="28"/>
           <w:szCs w:val="28"/>
         </w:rPr>
@@ -185,6 +202,7 @@
           <w:numId w:val="2"/>
         </w:numPr>
         <w:rPr>
+          <w:rFonts w:asciiTheme="majorHAnsi" w:hAnsiTheme="majorHAnsi" w:cstheme="majorHAnsi"/>
           <w:b/>
           <w:bCs/>
           <w:sz w:val="28"/>
@@ -193,6 +211,7 @@
       </w:pPr>
       <w:r>
         <w:rPr>
+          <w:rFonts w:asciiTheme="majorHAnsi" w:hAnsiTheme="majorHAnsi" w:cstheme="majorHAnsi"/>
           <w:b/>
           <w:bCs/>
           <w:sz w:val="28"/>
@@ -205,12 +224,14 @@
       <w:pPr>
         <w:pStyle w:val="ListParagraph"/>
         <w:rPr>
-          <w:sz w:val="28"/>
-          <w:szCs w:val="28"/>
-        </w:rPr>
-      </w:pPr>
-      <w:r>
-        <w:rPr>
+          <w:rFonts w:asciiTheme="majorHAnsi" w:hAnsiTheme="majorHAnsi" w:cstheme="majorHAnsi"/>
+          <w:sz w:val="28"/>
+          <w:szCs w:val="28"/>
+        </w:rPr>
+      </w:pPr>
+      <w:r>
+        <w:rPr>
+          <w:rFonts w:asciiTheme="majorHAnsi" w:hAnsiTheme="majorHAnsi" w:cstheme="majorHAnsi"/>
           <w:sz w:val="28"/>
           <w:szCs w:val="28"/>
         </w:rPr>
@@ -221,6 +242,7 @@
       <w:pPr>
         <w:pStyle w:val="ListParagraph"/>
         <w:rPr>
+          <w:rFonts w:asciiTheme="majorHAnsi" w:hAnsiTheme="majorHAnsi" w:cstheme="majorHAnsi"/>
           <w:sz w:val="28"/>
           <w:szCs w:val="28"/>
         </w:rPr>
@@ -234,6 +256,7 @@
           <w:numId w:val="2"/>
         </w:numPr>
         <w:rPr>
+          <w:rFonts w:asciiTheme="majorHAnsi" w:hAnsiTheme="majorHAnsi" w:cstheme="majorHAnsi"/>
           <w:b/>
           <w:bCs/>
           <w:sz w:val="28"/>
@@ -242,6 +265,7 @@
       </w:pPr>
       <w:r>
         <w:rPr>
+          <w:rFonts w:asciiTheme="majorHAnsi" w:hAnsiTheme="majorHAnsi" w:cstheme="majorHAnsi"/>
           <w:b/>
           <w:bCs/>
           <w:sz w:val="28"/>
@@ -254,12 +278,14 @@
       <w:pPr>
         <w:pStyle w:val="ListParagraph"/>
         <w:rPr>
-          <w:sz w:val="28"/>
-          <w:szCs w:val="28"/>
-        </w:rPr>
-      </w:pPr>
-      <w:r>
-        <w:rPr>
+          <w:rFonts w:asciiTheme="majorHAnsi" w:hAnsiTheme="majorHAnsi" w:cstheme="majorHAnsi"/>
+          <w:sz w:val="28"/>
+          <w:szCs w:val="28"/>
+        </w:rPr>
+      </w:pPr>
+      <w:r>
+        <w:rPr>
+          <w:rFonts w:asciiTheme="majorHAnsi" w:hAnsiTheme="majorHAnsi" w:cstheme="majorHAnsi"/>
           <w:sz w:val="28"/>
           <w:szCs w:val="28"/>
         </w:rPr>
@@ -270,12 +296,14 @@
       <w:pPr>
         <w:pStyle w:val="ListParagraph"/>
         <w:rPr>
-          <w:sz w:val="28"/>
-          <w:szCs w:val="28"/>
-        </w:rPr>
-      </w:pPr>
-      <w:r>
-        <w:rPr>
+          <w:rFonts w:asciiTheme="majorHAnsi" w:hAnsiTheme="majorHAnsi" w:cstheme="majorHAnsi"/>
+          <w:sz w:val="28"/>
+          <w:szCs w:val="28"/>
+        </w:rPr>
+      </w:pPr>
+      <w:r>
+        <w:rPr>
+          <w:rFonts w:asciiTheme="majorHAnsi" w:hAnsiTheme="majorHAnsi" w:cstheme="majorHAnsi"/>
           <w:sz w:val="28"/>
           <w:szCs w:val="28"/>
         </w:rPr>
@@ -290,6 +318,7 @@
           <w:numId w:val="2"/>
         </w:numPr>
         <w:rPr>
+          <w:rFonts w:asciiTheme="majorHAnsi" w:hAnsiTheme="majorHAnsi" w:cstheme="majorHAnsi"/>
           <w:b/>
           <w:bCs/>
           <w:sz w:val="28"/>
@@ -298,6 +327,7 @@
       </w:pPr>
       <w:r>
         <w:rPr>
+          <w:rFonts w:asciiTheme="majorHAnsi" w:hAnsiTheme="majorHAnsi" w:cstheme="majorHAnsi"/>
           <w:b/>
           <w:bCs/>
           <w:sz w:val="28"/>
@@ -314,23 +344,18 @@
           <w:numId w:val="3"/>
         </w:numPr>
         <w:rPr>
-          <w:sz w:val="28"/>
-          <w:szCs w:val="28"/>
-        </w:rPr>
-      </w:pPr>
-      <w:r>
-        <w:rPr>
-          <w:sz w:val="28"/>
-          <w:szCs w:val="28"/>
-        </w:rPr>
-        <w:t>T</w:t>
-      </w:r>
-      <w:r>
-        <w:rPr>
-          <w:sz w:val="28"/>
-          <w:szCs w:val="28"/>
-        </w:rPr>
-        <w:t>o predict customer churn.</w:t>
+          <w:rFonts w:asciiTheme="majorHAnsi" w:hAnsiTheme="majorHAnsi" w:cstheme="majorHAnsi"/>
+          <w:sz w:val="28"/>
+          <w:szCs w:val="28"/>
+        </w:rPr>
+      </w:pPr>
+      <w:r>
+        <w:rPr>
+          <w:rFonts w:asciiTheme="majorHAnsi" w:hAnsiTheme="majorHAnsi" w:cstheme="majorHAnsi"/>
+          <w:sz w:val="28"/>
+          <w:szCs w:val="28"/>
+        </w:rPr>
+        <w:t>To predict customer churn.</w:t>
       </w:r>
     </w:p>
     <w:p>
@@ -341,12 +366,14 @@
           <w:numId w:val="3"/>
         </w:numPr>
         <w:rPr>
-          <w:sz w:val="28"/>
-          <w:szCs w:val="28"/>
-        </w:rPr>
-      </w:pPr>
-      <w:r>
-        <w:rPr>
+          <w:rFonts w:asciiTheme="majorHAnsi" w:hAnsiTheme="majorHAnsi" w:cstheme="majorHAnsi"/>
+          <w:sz w:val="28"/>
+          <w:szCs w:val="28"/>
+        </w:rPr>
+      </w:pPr>
+      <w:r>
+        <w:rPr>
+          <w:rFonts w:asciiTheme="majorHAnsi" w:hAnsiTheme="majorHAnsi" w:cstheme="majorHAnsi"/>
           <w:sz w:val="28"/>
           <w:szCs w:val="28"/>
         </w:rPr>
@@ -358,6 +385,7 @@
         <w:pStyle w:val="ListParagraph"/>
         <w:ind w:left="1080"/>
         <w:rPr>
+          <w:rFonts w:asciiTheme="majorHAnsi" w:hAnsiTheme="majorHAnsi" w:cstheme="majorHAnsi"/>
           <w:sz w:val="28"/>
           <w:szCs w:val="28"/>
         </w:rPr>
@@ -371,6 +399,7 @@
           <w:numId w:val="2"/>
         </w:numPr>
         <w:rPr>
+          <w:rFonts w:asciiTheme="majorHAnsi" w:hAnsiTheme="majorHAnsi" w:cstheme="majorHAnsi"/>
           <w:b/>
           <w:bCs/>
           <w:sz w:val="28"/>
@@ -379,6 +408,7 @@
       </w:pPr>
       <w:r>
         <w:rPr>
+          <w:rFonts w:asciiTheme="majorHAnsi" w:hAnsiTheme="majorHAnsi" w:cstheme="majorHAnsi"/>
           <w:b/>
           <w:bCs/>
           <w:sz w:val="28"/>
@@ -395,12 +425,14 @@
           <w:numId w:val="4"/>
         </w:numPr>
         <w:rPr>
-          <w:sz w:val="28"/>
-          <w:szCs w:val="28"/>
-        </w:rPr>
-      </w:pPr>
-      <w:r>
-        <w:rPr>
+          <w:rFonts w:asciiTheme="majorHAnsi" w:hAnsiTheme="majorHAnsi" w:cstheme="majorHAnsi"/>
+          <w:sz w:val="28"/>
+          <w:szCs w:val="28"/>
+        </w:rPr>
+      </w:pPr>
+      <w:r>
+        <w:rPr>
+          <w:rFonts w:asciiTheme="majorHAnsi" w:hAnsiTheme="majorHAnsi" w:cstheme="majorHAnsi"/>
           <w:sz w:val="28"/>
           <w:szCs w:val="28"/>
         </w:rPr>
@@ -415,16 +447,18 @@
           <w:numId w:val="4"/>
         </w:numPr>
         <w:rPr>
-          <w:sz w:val="28"/>
-          <w:szCs w:val="28"/>
-        </w:rPr>
-      </w:pPr>
-      <w:r>
-        <w:rPr>
-          <w:sz w:val="28"/>
-          <w:szCs w:val="28"/>
-        </w:rPr>
-        <w:t>Naïve based algorithm.</w:t>
+          <w:rFonts w:asciiTheme="majorHAnsi" w:hAnsiTheme="majorHAnsi" w:cstheme="majorHAnsi"/>
+          <w:sz w:val="28"/>
+          <w:szCs w:val="28"/>
+        </w:rPr>
+      </w:pPr>
+      <w:r>
+        <w:rPr>
+          <w:rFonts w:asciiTheme="majorHAnsi" w:hAnsiTheme="majorHAnsi" w:cstheme="majorHAnsi"/>
+          <w:sz w:val="28"/>
+          <w:szCs w:val="28"/>
+        </w:rPr>
+        <w:t>Support Vector Machine algorithm using RBF kernal</w:t>
       </w:r>
     </w:p>
     <w:p>
@@ -432,6 +466,7 @@
         <w:pStyle w:val="ListParagraph"/>
         <w:ind w:left="1080"/>
         <w:rPr>
+          <w:rFonts w:asciiTheme="majorHAnsi" w:hAnsiTheme="majorHAnsi" w:cstheme="majorHAnsi"/>
           <w:sz w:val="28"/>
           <w:szCs w:val="28"/>
         </w:rPr>
@@ -442,6 +477,7 @@
         <w:pStyle w:val="ListParagraph"/>
         <w:ind w:left="1080"/>
         <w:rPr>
+          <w:rFonts w:asciiTheme="majorHAnsi" w:hAnsiTheme="majorHAnsi" w:cstheme="majorHAnsi"/>
           <w:sz w:val="28"/>
           <w:szCs w:val="28"/>
         </w:rPr>
@@ -452,6 +488,7 @@
         <w:pStyle w:val="ListParagraph"/>
         <w:ind w:left="1080"/>
         <w:rPr>
+          <w:rFonts w:asciiTheme="majorHAnsi" w:hAnsiTheme="majorHAnsi" w:cstheme="majorHAnsi"/>
           <w:sz w:val="28"/>
           <w:szCs w:val="28"/>
         </w:rPr>
@@ -462,6 +499,7 @@
         <w:pStyle w:val="ListParagraph"/>
         <w:ind w:left="1080"/>
         <w:rPr>
+          <w:rFonts w:asciiTheme="majorHAnsi" w:hAnsiTheme="majorHAnsi" w:cstheme="majorHAnsi"/>
           <w:sz w:val="28"/>
           <w:szCs w:val="28"/>
         </w:rPr>
@@ -472,6 +510,7 @@
         <w:pStyle w:val="ListParagraph"/>
         <w:ind w:left="1080"/>
         <w:rPr>
+          <w:rFonts w:asciiTheme="majorHAnsi" w:hAnsiTheme="majorHAnsi" w:cstheme="majorHAnsi"/>
           <w:sz w:val="28"/>
           <w:szCs w:val="28"/>
         </w:rPr>
@@ -482,6 +521,7 @@
         <w:pStyle w:val="ListParagraph"/>
         <w:ind w:left="1080"/>
         <w:rPr>
+          <w:rFonts w:asciiTheme="majorHAnsi" w:hAnsiTheme="majorHAnsi" w:cstheme="majorHAnsi"/>
           <w:sz w:val="28"/>
           <w:szCs w:val="28"/>
         </w:rPr>
@@ -492,6 +532,7 @@
         <w:pStyle w:val="ListParagraph"/>
         <w:ind w:left="1080"/>
         <w:rPr>
+          <w:rFonts w:asciiTheme="majorHAnsi" w:hAnsiTheme="majorHAnsi" w:cstheme="majorHAnsi"/>
           <w:sz w:val="28"/>
           <w:szCs w:val="28"/>
         </w:rPr>
@@ -502,6 +543,7 @@
         <w:pStyle w:val="ListParagraph"/>
         <w:ind w:left="1080"/>
         <w:rPr>
+          <w:rFonts w:asciiTheme="majorHAnsi" w:hAnsiTheme="majorHAnsi" w:cstheme="majorHAnsi"/>
           <w:sz w:val="28"/>
           <w:szCs w:val="28"/>
         </w:rPr>
@@ -515,6 +557,7 @@
           <w:numId w:val="5"/>
         </w:numPr>
         <w:rPr>
+          <w:rFonts w:asciiTheme="majorHAnsi" w:hAnsiTheme="majorHAnsi" w:cstheme="majorHAnsi"/>
           <w:b/>
           <w:bCs/>
           <w:sz w:val="40"/>
@@ -524,6 +567,7 @@
       </w:pPr>
       <w:r>
         <w:rPr>
+          <w:rFonts w:asciiTheme="majorHAnsi" w:hAnsiTheme="majorHAnsi" w:cstheme="majorHAnsi"/>
           <w:b/>
           <w:bCs/>
           <w:sz w:val="40"/>
@@ -534,6 +578,7 @@
       </w:r>
       <w:r>
         <w:rPr>
+          <w:rFonts w:asciiTheme="majorHAnsi" w:hAnsiTheme="majorHAnsi" w:cstheme="majorHAnsi"/>
           <w:b/>
           <w:bCs/>
           <w:sz w:val="40"/>
@@ -551,26 +596,22 @@
           <w:numId w:val="6"/>
         </w:numPr>
         <w:rPr>
-          <w:sz w:val="28"/>
-          <w:szCs w:val="28"/>
-        </w:rPr>
-      </w:pPr>
-      <w:r>
-        <w:rPr>
-          <w:sz w:val="28"/>
-          <w:szCs w:val="28"/>
-        </w:rPr>
-        <w:t>customer_data</w:t>
-      </w:r>
-      <w:r>
-        <w:rPr>
-          <w:sz w:val="28"/>
-          <w:szCs w:val="28"/>
-        </w:rPr>
-        <w:t xml:space="preserve"> contains </w:t>
-      </w:r>
-      <w:r>
-        <w:rPr>
+          <w:rFonts w:asciiTheme="majorHAnsi" w:hAnsiTheme="majorHAnsi" w:cstheme="majorHAnsi"/>
+          <w:sz w:val="28"/>
+          <w:szCs w:val="28"/>
+        </w:rPr>
+      </w:pPr>
+      <w:r>
+        <w:rPr>
+          <w:rFonts w:asciiTheme="majorHAnsi" w:hAnsiTheme="majorHAnsi" w:cstheme="majorHAnsi"/>
+          <w:sz w:val="28"/>
+          <w:szCs w:val="28"/>
+        </w:rPr>
+        <w:t xml:space="preserve">customer_data contains </w:t>
+      </w:r>
+      <w:r>
+        <w:rPr>
+          <w:rFonts w:asciiTheme="majorHAnsi" w:hAnsiTheme="majorHAnsi" w:cstheme="majorHAnsi"/>
           <w:sz w:val="28"/>
           <w:szCs w:val="28"/>
         </w:rPr>
@@ -585,12 +626,14 @@
           <w:numId w:val="6"/>
         </w:numPr>
         <w:rPr>
-          <w:sz w:val="28"/>
-          <w:szCs w:val="28"/>
-        </w:rPr>
-      </w:pPr>
-      <w:r>
-        <w:rPr>
+          <w:rFonts w:asciiTheme="majorHAnsi" w:hAnsiTheme="majorHAnsi" w:cstheme="majorHAnsi"/>
+          <w:sz w:val="28"/>
+          <w:szCs w:val="28"/>
+        </w:rPr>
+      </w:pPr>
+      <w:r>
+        <w:rPr>
+          <w:rFonts w:asciiTheme="majorHAnsi" w:hAnsiTheme="majorHAnsi" w:cstheme="majorHAnsi"/>
           <w:sz w:val="28"/>
           <w:szCs w:val="28"/>
         </w:rPr>
@@ -605,12 +648,14 @@
           <w:numId w:val="6"/>
         </w:numPr>
         <w:rPr>
-          <w:sz w:val="28"/>
-          <w:szCs w:val="28"/>
-        </w:rPr>
-      </w:pPr>
-      <w:r>
-        <w:rPr>
+          <w:rFonts w:asciiTheme="majorHAnsi" w:hAnsiTheme="majorHAnsi" w:cstheme="majorHAnsi"/>
+          <w:sz w:val="28"/>
+          <w:szCs w:val="28"/>
+        </w:rPr>
+      </w:pPr>
+      <w:r>
+        <w:rPr>
+          <w:rFonts w:asciiTheme="majorHAnsi" w:hAnsiTheme="majorHAnsi" w:cstheme="majorHAnsi"/>
           <w:sz w:val="28"/>
           <w:szCs w:val="28"/>
         </w:rPr>
@@ -625,16 +670,34 @@
           <w:numId w:val="6"/>
         </w:numPr>
         <w:rPr>
-          <w:sz w:val="28"/>
-          <w:szCs w:val="28"/>
-        </w:rPr>
-      </w:pPr>
-      <w:r>
-        <w:rPr>
-          <w:sz w:val="28"/>
-          <w:szCs w:val="28"/>
-        </w:rPr>
-        <w:t>Column “Phone” doesn’t help us predecting.So we can remove this column to prevent overfitting.</w:t>
+          <w:rFonts w:asciiTheme="majorHAnsi" w:hAnsiTheme="majorHAnsi" w:cstheme="majorHAnsi"/>
+          <w:sz w:val="28"/>
+          <w:szCs w:val="28"/>
+        </w:rPr>
+      </w:pPr>
+      <w:r>
+        <w:rPr>
+          <w:rFonts w:asciiTheme="majorHAnsi" w:hAnsiTheme="majorHAnsi" w:cstheme="majorHAnsi"/>
+          <w:sz w:val="28"/>
+          <w:szCs w:val="28"/>
+        </w:rPr>
+        <w:t>Column “CustServ_Calls”</w:t>
+      </w:r>
+      <w:r>
+        <w:rPr>
+          <w:rFonts w:asciiTheme="majorHAnsi" w:hAnsiTheme="majorHAnsi" w:cstheme="majorHAnsi"/>
+          <w:sz w:val="28"/>
+          <w:szCs w:val="28"/>
+        </w:rPr>
+        <w:t>and “Area_Code”</w:t>
+      </w:r>
+      <w:r>
+        <w:rPr>
+          <w:rFonts w:asciiTheme="majorHAnsi" w:hAnsiTheme="majorHAnsi" w:cstheme="majorHAnsi"/>
+          <w:sz w:val="28"/>
+          <w:szCs w:val="28"/>
+        </w:rPr>
+        <w:t xml:space="preserve"> has been converted into factor.</w:t>
       </w:r>
     </w:p>
     <w:p>
@@ -645,30 +708,90 @@
           <w:numId w:val="6"/>
         </w:numPr>
         <w:rPr>
-          <w:sz w:val="28"/>
-          <w:szCs w:val="28"/>
-        </w:rPr>
-      </w:pPr>
-      <w:r>
-        <w:rPr>
-          <w:sz w:val="28"/>
-          <w:szCs w:val="28"/>
-        </w:rPr>
-        <w:t>Column “CustServ_Calls”</w:t>
-      </w:r>
-      <w:r>
-        <w:rPr>
-          <w:sz w:val="28"/>
-          <w:szCs w:val="28"/>
-        </w:rPr>
-        <w:t>and “Area_Code”</w:t>
-      </w:r>
-      <w:r>
-        <w:rPr>
-          <w:sz w:val="28"/>
-          <w:szCs w:val="28"/>
-        </w:rPr>
-        <w:t xml:space="preserve"> has been converted into factor.</w:t>
+          <w:rFonts w:asciiTheme="majorHAnsi" w:hAnsiTheme="majorHAnsi" w:cstheme="majorHAnsi"/>
+          <w:sz w:val="28"/>
+          <w:szCs w:val="28"/>
+        </w:rPr>
+      </w:pPr>
+      <w:r>
+        <w:rPr>
+          <w:rFonts w:asciiTheme="majorHAnsi" w:hAnsiTheme="majorHAnsi" w:cstheme="majorHAnsi"/>
+          <w:sz w:val="28"/>
+          <w:szCs w:val="28"/>
+        </w:rPr>
+        <w:t>Creating new features like bill,</w:t>
+      </w:r>
+      <w:r>
+        <w:rPr>
+          <w:rFonts w:asciiTheme="majorHAnsi" w:hAnsiTheme="majorHAnsi" w:cstheme="majorHAnsi"/>
+          <w:sz w:val="28"/>
+          <w:szCs w:val="28"/>
+        </w:rPr>
+        <w:t>avg_day_call</w:t>
+      </w:r>
+      <w:r>
+        <w:rPr>
+          <w:rFonts w:asciiTheme="majorHAnsi" w:hAnsiTheme="majorHAnsi" w:cstheme="majorHAnsi"/>
+          <w:sz w:val="28"/>
+          <w:szCs w:val="28"/>
+        </w:rPr>
+        <w:t>,</w:t>
+      </w:r>
+      <w:r>
+        <w:rPr>
+          <w:rFonts w:asciiTheme="majorHAnsi" w:hAnsiTheme="majorHAnsi" w:cstheme="majorHAnsi"/>
+          <w:sz w:val="28"/>
+          <w:szCs w:val="28"/>
+        </w:rPr>
+        <w:t xml:space="preserve">avg_eve_call </w:t>
+      </w:r>
+      <w:r>
+        <w:rPr>
+          <w:rFonts w:asciiTheme="majorHAnsi" w:hAnsiTheme="majorHAnsi" w:cstheme="majorHAnsi"/>
+          <w:sz w:val="28"/>
+          <w:szCs w:val="28"/>
+        </w:rPr>
+        <w:t>,</w:t>
+      </w:r>
+      <w:r>
+        <w:rPr>
+          <w:rFonts w:asciiTheme="majorHAnsi" w:hAnsiTheme="majorHAnsi" w:cstheme="majorHAnsi"/>
+          <w:sz w:val="28"/>
+          <w:szCs w:val="28"/>
+        </w:rPr>
+        <w:t xml:space="preserve">   avg_night_call</w:t>
+      </w:r>
+      <w:r>
+        <w:rPr>
+          <w:rFonts w:asciiTheme="majorHAnsi" w:hAnsiTheme="majorHAnsi" w:cstheme="majorHAnsi"/>
+          <w:sz w:val="28"/>
+          <w:szCs w:val="28"/>
+        </w:rPr>
+        <w:t>,</w:t>
+      </w:r>
+      <w:r>
+        <w:rPr>
+          <w:rFonts w:asciiTheme="majorHAnsi" w:hAnsiTheme="majorHAnsi" w:cstheme="majorHAnsi"/>
+          <w:sz w:val="28"/>
+          <w:szCs w:val="28"/>
+        </w:rPr>
+        <w:t>avg_intl_call</w:t>
+      </w:r>
+      <w:r>
+        <w:rPr>
+          <w:rFonts w:asciiTheme="majorHAnsi" w:hAnsiTheme="majorHAnsi" w:cstheme="majorHAnsi"/>
+          <w:sz w:val="28"/>
+          <w:szCs w:val="28"/>
+        </w:rPr>
+        <w:t>,</w:t>
+      </w:r>
+      <w:r>
+        <w:rPr>
+          <w:rFonts w:asciiTheme="majorHAnsi" w:hAnsiTheme="majorHAnsi" w:cstheme="majorHAnsi"/>
+          <w:sz w:val="28"/>
+          <w:szCs w:val="28"/>
+        </w:rPr>
+        <w:t>phn_no_cat</w:t>
       </w:r>
     </w:p>
     <w:p>
@@ -679,12 +802,14 @@
           <w:numId w:val="6"/>
         </w:numPr>
         <w:rPr>
-          <w:sz w:val="28"/>
-          <w:szCs w:val="28"/>
-        </w:rPr>
-      </w:pPr>
-      <w:r>
-        <w:rPr>
+          <w:rFonts w:asciiTheme="majorHAnsi" w:hAnsiTheme="majorHAnsi" w:cstheme="majorHAnsi"/>
+          <w:sz w:val="28"/>
+          <w:szCs w:val="28"/>
+        </w:rPr>
+      </w:pPr>
+      <w:r>
+        <w:rPr>
+          <w:rFonts w:asciiTheme="majorHAnsi" w:hAnsiTheme="majorHAnsi" w:cstheme="majorHAnsi"/>
           <w:sz w:val="28"/>
           <w:szCs w:val="28"/>
         </w:rPr>
@@ -693,24 +818,17 @@
     </w:p>
     <w:p>
       <w:pPr>
-        <w:ind w:left="720"/>
-        <w:rPr>
-          <w:sz w:val="28"/>
-          <w:szCs w:val="28"/>
-        </w:rPr>
-      </w:pPr>
-    </w:p>
-    <w:p>
-      <w:pPr>
         <w:pStyle w:val="ListParagraph"/>
         <w:ind w:left="1352"/>
         <w:rPr>
-          <w:sz w:val="28"/>
-          <w:szCs w:val="28"/>
-        </w:rPr>
-      </w:pPr>
-      <w:r>
-        <w:rPr>
+          <w:rFonts w:asciiTheme="majorHAnsi" w:hAnsiTheme="majorHAnsi" w:cstheme="majorHAnsi"/>
+          <w:sz w:val="28"/>
+          <w:szCs w:val="28"/>
+        </w:rPr>
+      </w:pPr>
+      <w:r>
+        <w:rPr>
+          <w:rFonts w:asciiTheme="majorHAnsi" w:hAnsiTheme="majorHAnsi" w:cstheme="majorHAnsi"/>
           <w:noProof/>
           <w:sz w:val="28"/>
           <w:szCs w:val="28"/>
@@ -718,9 +836,9 @@
         </w:rPr>
         <w:drawing>
           <wp:inline distT="0" distB="0" distL="0" distR="0">
-            <wp:extent cx="4715533" cy="2648320"/>
+            <wp:extent cx="4743450" cy="2571750"/>
             <wp:effectExtent l="0" t="0" r="0" b="0"/>
-            <wp:docPr id="3" name="Picture 3"/>
+            <wp:docPr id="1" name="Picture 1"/>
             <wp:cNvGraphicFramePr>
               <a:graphicFrameLocks xmlns:a="http://schemas.openxmlformats.org/drawingml/2006/main" noChangeAspect="1"/>
             </wp:cNvGraphicFramePr>
@@ -728,7 +846,7 @@
               <a:graphicData uri="http://schemas.openxmlformats.org/drawingml/2006/picture">
                 <pic:pic xmlns:pic="http://schemas.openxmlformats.org/drawingml/2006/picture">
                   <pic:nvPicPr>
-                    <pic:cNvPr id="3" name="CustServ_Calls.png"/>
+                    <pic:cNvPr id="1" name="cust_care_call.png"/>
                     <pic:cNvPicPr/>
                   </pic:nvPicPr>
                   <pic:blipFill>
@@ -746,7 +864,7 @@
                   <pic:spPr>
                     <a:xfrm>
                       <a:off x="0" y="0"/>
-                      <a:ext cx="4715533" cy="2648320"/>
+                      <a:ext cx="4744118" cy="2572112"/>
                     </a:xfrm>
                     <a:prstGeom prst="rect">
                       <a:avLst/>
@@ -764,12 +882,14 @@
         <w:pStyle w:val="ListParagraph"/>
         <w:ind w:left="1352"/>
         <w:rPr>
-          <w:sz w:val="28"/>
-          <w:szCs w:val="28"/>
-        </w:rPr>
-      </w:pPr>
-      <w:r>
-        <w:rPr>
+          <w:rFonts w:asciiTheme="majorHAnsi" w:hAnsiTheme="majorHAnsi" w:cstheme="majorHAnsi"/>
+          <w:sz w:val="28"/>
+          <w:szCs w:val="28"/>
+        </w:rPr>
+      </w:pPr>
+      <w:r>
+        <w:rPr>
+          <w:rFonts w:asciiTheme="majorHAnsi" w:hAnsiTheme="majorHAnsi" w:cstheme="majorHAnsi"/>
           <w:sz w:val="28"/>
           <w:szCs w:val="28"/>
         </w:rPr>
@@ -784,12 +904,14 @@
           <w:numId w:val="1"/>
         </w:numPr>
         <w:rPr>
-          <w:sz w:val="28"/>
-          <w:szCs w:val="28"/>
-        </w:rPr>
-      </w:pPr>
-      <w:r>
-        <w:rPr>
+          <w:rFonts w:asciiTheme="majorHAnsi" w:hAnsiTheme="majorHAnsi" w:cstheme="majorHAnsi"/>
+          <w:sz w:val="28"/>
+          <w:szCs w:val="28"/>
+        </w:rPr>
+      </w:pPr>
+      <w:r>
+        <w:rPr>
+          <w:rFonts w:asciiTheme="majorHAnsi" w:hAnsiTheme="majorHAnsi" w:cstheme="majorHAnsi"/>
           <w:sz w:val="28"/>
           <w:szCs w:val="28"/>
         </w:rPr>
@@ -797,6 +919,7 @@
       </w:r>
       <w:r>
         <w:rPr>
+          <w:rFonts w:asciiTheme="majorHAnsi" w:hAnsiTheme="majorHAnsi" w:cstheme="majorHAnsi"/>
           <w:sz w:val="28"/>
           <w:szCs w:val="28"/>
         </w:rPr>
@@ -804,6 +927,7 @@
       </w:r>
       <w:r>
         <w:rPr>
+          <w:rFonts w:asciiTheme="majorHAnsi" w:hAnsiTheme="majorHAnsi" w:cstheme="majorHAnsi"/>
           <w:sz w:val="28"/>
           <w:szCs w:val="28"/>
         </w:rPr>
@@ -815,6 +939,7 @@
         <w:pStyle w:val="ListParagraph"/>
         <w:ind w:left="1352"/>
         <w:rPr>
+          <w:rFonts w:asciiTheme="majorHAnsi" w:hAnsiTheme="majorHAnsi" w:cstheme="majorHAnsi"/>
           <w:sz w:val="28"/>
           <w:szCs w:val="28"/>
         </w:rPr>
@@ -825,6 +950,7 @@
         <w:pStyle w:val="ListParagraph"/>
         <w:ind w:left="1352"/>
         <w:rPr>
+          <w:rFonts w:asciiTheme="majorHAnsi" w:hAnsiTheme="majorHAnsi" w:cstheme="majorHAnsi"/>
           <w:sz w:val="28"/>
           <w:szCs w:val="28"/>
         </w:rPr>
@@ -835,42 +961,14 @@
         <w:pStyle w:val="ListParagraph"/>
         <w:ind w:left="1352"/>
         <w:rPr>
-          <w:sz w:val="28"/>
-          <w:szCs w:val="28"/>
-        </w:rPr>
-      </w:pPr>
-    </w:p>
-    <w:p>
-      <w:pPr>
-        <w:pStyle w:val="ListParagraph"/>
-        <w:ind w:left="1352"/>
-        <w:rPr>
-          <w:sz w:val="28"/>
-          <w:szCs w:val="28"/>
-        </w:rPr>
-      </w:pPr>
-    </w:p>
-    <w:p>
-      <w:pPr>
-        <w:pStyle w:val="ListParagraph"/>
-        <w:ind w:left="1352"/>
-        <w:rPr>
-          <w:sz w:val="28"/>
-          <w:szCs w:val="28"/>
-        </w:rPr>
-      </w:pPr>
-    </w:p>
-    <w:p>
-      <w:pPr>
-        <w:pStyle w:val="ListParagraph"/>
-        <w:ind w:left="1352"/>
-        <w:rPr>
-          <w:sz w:val="28"/>
-          <w:szCs w:val="28"/>
-        </w:rPr>
-      </w:pPr>
-      <w:r>
-        <w:rPr>
+          <w:rFonts w:asciiTheme="majorHAnsi" w:hAnsiTheme="majorHAnsi" w:cstheme="majorHAnsi"/>
+          <w:sz w:val="28"/>
+          <w:szCs w:val="28"/>
+        </w:rPr>
+      </w:pPr>
+      <w:r>
+        <w:rPr>
+          <w:rFonts w:asciiTheme="majorHAnsi" w:hAnsiTheme="majorHAnsi" w:cstheme="majorHAnsi"/>
           <w:noProof/>
           <w:sz w:val="28"/>
           <w:szCs w:val="28"/>
@@ -879,8 +977,8 @@
         <w:lastRenderedPageBreak/>
         <w:drawing>
           <wp:inline distT="0" distB="0" distL="0" distR="0">
-            <wp:extent cx="4715533" cy="2648320"/>
-            <wp:effectExtent l="0" t="0" r="0" b="0"/>
+            <wp:extent cx="4714240" cy="2984500"/>
+            <wp:effectExtent l="0" t="0" r="0" b="6350"/>
             <wp:docPr id="4" name="Picture 4"/>
             <wp:cNvGraphicFramePr>
               <a:graphicFrameLocks xmlns:a="http://schemas.openxmlformats.org/drawingml/2006/main" noChangeAspect="1"/>
@@ -907,7 +1005,7 @@
                   <pic:spPr>
                     <a:xfrm>
                       <a:off x="0" y="0"/>
-                      <a:ext cx="4715533" cy="2648320"/>
+                      <a:ext cx="4738423" cy="2999810"/>
                     </a:xfrm>
                     <a:prstGeom prst="rect">
                       <a:avLst/>
@@ -925,12 +1023,14 @@
         <w:pStyle w:val="ListParagraph"/>
         <w:ind w:left="1352"/>
         <w:rPr>
-          <w:sz w:val="28"/>
-          <w:szCs w:val="28"/>
-        </w:rPr>
-      </w:pPr>
-      <w:r>
-        <w:rPr>
+          <w:rFonts w:asciiTheme="majorHAnsi" w:hAnsiTheme="majorHAnsi" w:cstheme="majorHAnsi"/>
+          <w:sz w:val="28"/>
+          <w:szCs w:val="28"/>
+        </w:rPr>
+      </w:pPr>
+      <w:r>
+        <w:rPr>
+          <w:rFonts w:asciiTheme="majorHAnsi" w:hAnsiTheme="majorHAnsi" w:cstheme="majorHAnsi"/>
           <w:sz w:val="28"/>
           <w:szCs w:val="28"/>
         </w:rPr>
@@ -945,12 +1045,14 @@
           <w:numId w:val="1"/>
         </w:numPr>
         <w:rPr>
-          <w:sz w:val="28"/>
-          <w:szCs w:val="28"/>
-        </w:rPr>
-      </w:pPr>
-      <w:r>
-        <w:rPr>
+          <w:rFonts w:asciiTheme="majorHAnsi" w:hAnsiTheme="majorHAnsi" w:cstheme="majorHAnsi"/>
+          <w:sz w:val="28"/>
+          <w:szCs w:val="28"/>
+        </w:rPr>
+      </w:pPr>
+      <w:r>
+        <w:rPr>
+          <w:rFonts w:asciiTheme="majorHAnsi" w:hAnsiTheme="majorHAnsi" w:cstheme="majorHAnsi"/>
           <w:sz w:val="28"/>
           <w:szCs w:val="28"/>
         </w:rPr>
@@ -962,12 +1064,14 @@
         <w:pStyle w:val="ListParagraph"/>
         <w:ind w:left="1352"/>
         <w:rPr>
-          <w:sz w:val="28"/>
-          <w:szCs w:val="28"/>
-        </w:rPr>
-      </w:pPr>
-      <w:r>
-        <w:rPr>
+          <w:rFonts w:asciiTheme="majorHAnsi" w:hAnsiTheme="majorHAnsi" w:cstheme="majorHAnsi"/>
+          <w:sz w:val="28"/>
+          <w:szCs w:val="28"/>
+        </w:rPr>
+      </w:pPr>
+      <w:r>
+        <w:rPr>
+          <w:rFonts w:asciiTheme="majorHAnsi" w:hAnsiTheme="majorHAnsi" w:cstheme="majorHAnsi"/>
           <w:sz w:val="28"/>
           <w:szCs w:val="28"/>
         </w:rPr>
@@ -975,6 +1079,7 @@
       </w:r>
       <w:r>
         <w:rPr>
+          <w:rFonts w:asciiTheme="majorHAnsi" w:hAnsiTheme="majorHAnsi" w:cstheme="majorHAnsi"/>
           <w:sz w:val="28"/>
           <w:szCs w:val="28"/>
         </w:rPr>
@@ -982,6 +1087,7 @@
       </w:r>
       <w:r>
         <w:rPr>
+          <w:rFonts w:asciiTheme="majorHAnsi" w:hAnsiTheme="majorHAnsi" w:cstheme="majorHAnsi"/>
           <w:sz w:val="28"/>
           <w:szCs w:val="28"/>
         </w:rPr>
@@ -989,10 +1095,27 @@
       </w:r>
       <w:r>
         <w:rPr>
-          <w:sz w:val="28"/>
-          <w:szCs w:val="28"/>
-        </w:rPr>
-        <w:t>hese segment customers are not good for company.</w:t>
+          <w:rFonts w:asciiTheme="majorHAnsi" w:hAnsiTheme="majorHAnsi" w:cstheme="majorHAnsi"/>
+          <w:sz w:val="28"/>
+          <w:szCs w:val="28"/>
+        </w:rPr>
+        <w:t xml:space="preserve">hese segment customers </w:t>
+      </w:r>
+      <w:r>
+        <w:rPr>
+          <w:rFonts w:asciiTheme="majorHAnsi" w:hAnsiTheme="majorHAnsi" w:cstheme="majorHAnsi"/>
+          <w:sz w:val="28"/>
+          <w:szCs w:val="28"/>
+        </w:rPr>
+        <w:t>is</w:t>
+      </w:r>
+      <w:r>
+        <w:rPr>
+          <w:rFonts w:asciiTheme="majorHAnsi" w:hAnsiTheme="majorHAnsi" w:cstheme="majorHAnsi"/>
+          <w:sz w:val="28"/>
+          <w:szCs w:val="28"/>
+        </w:rPr>
+        <w:t xml:space="preserve"> not good for company.</w:t>
       </w:r>
     </w:p>
     <w:p>
@@ -1000,12 +1123,25 @@
         <w:pStyle w:val="ListParagraph"/>
         <w:ind w:left="1352"/>
         <w:rPr>
-          <w:sz w:val="28"/>
-          <w:szCs w:val="28"/>
-        </w:rPr>
-      </w:pPr>
-      <w:r>
-        <w:rPr>
+          <w:rFonts w:asciiTheme="majorHAnsi" w:hAnsiTheme="majorHAnsi" w:cstheme="majorHAnsi"/>
+          <w:sz w:val="28"/>
+          <w:szCs w:val="28"/>
+        </w:rPr>
+      </w:pPr>
+    </w:p>
+    <w:p>
+      <w:pPr>
+        <w:pStyle w:val="ListParagraph"/>
+        <w:ind w:left="1352"/>
+        <w:rPr>
+          <w:rFonts w:asciiTheme="majorHAnsi" w:hAnsiTheme="majorHAnsi" w:cstheme="majorHAnsi"/>
+          <w:sz w:val="28"/>
+          <w:szCs w:val="28"/>
+        </w:rPr>
+      </w:pPr>
+      <w:r>
+        <w:rPr>
+          <w:rFonts w:asciiTheme="majorHAnsi" w:hAnsiTheme="majorHAnsi" w:cstheme="majorHAnsi"/>
           <w:noProof/>
           <w:sz w:val="28"/>
           <w:szCs w:val="28"/>
@@ -1013,9 +1149,9 @@
         </w:rPr>
         <w:drawing>
           <wp:inline distT="0" distB="0" distL="0" distR="0">
-            <wp:extent cx="4715533" cy="2648320"/>
+            <wp:extent cx="4616450" cy="2647950"/>
             <wp:effectExtent l="0" t="0" r="0" b="0"/>
-            <wp:docPr id="6" name="Picture 6"/>
+            <wp:docPr id="2" name="Picture 2"/>
             <wp:cNvGraphicFramePr>
               <a:graphicFrameLocks xmlns:a="http://schemas.openxmlformats.org/drawingml/2006/main" noChangeAspect="1"/>
             </wp:cNvGraphicFramePr>
@@ -1023,7 +1159,7 @@
               <a:graphicData uri="http://schemas.openxmlformats.org/drawingml/2006/picture">
                 <pic:pic xmlns:pic="http://schemas.openxmlformats.org/drawingml/2006/picture">
                   <pic:nvPicPr>
-                    <pic:cNvPr id="6" name="Account_Length.png"/>
+                    <pic:cNvPr id="2" name="age_of_accounts.png"/>
                     <pic:cNvPicPr/>
                   </pic:nvPicPr>
                   <pic:blipFill>
@@ -1041,7 +1177,7 @@
                   <pic:spPr>
                     <a:xfrm>
                       <a:off x="0" y="0"/>
-                      <a:ext cx="4715533" cy="2648320"/>
+                      <a:ext cx="4617099" cy="2648322"/>
                     </a:xfrm>
                     <a:prstGeom prst="rect">
                       <a:avLst/>
@@ -1062,16 +1198,26 @@
           <w:numId w:val="1"/>
         </w:numPr>
         <w:rPr>
-          <w:sz w:val="28"/>
-          <w:szCs w:val="28"/>
-        </w:rPr>
-      </w:pPr>
-      <w:r>
-        <w:rPr>
-          <w:sz w:val="28"/>
-          <w:szCs w:val="28"/>
-        </w:rPr>
-        <w:t>From fig 1.3 we can see that custmers older than 250 days are less likely to churn.</w:t>
+          <w:rFonts w:asciiTheme="majorHAnsi" w:hAnsiTheme="majorHAnsi" w:cstheme="majorHAnsi"/>
+          <w:sz w:val="28"/>
+          <w:szCs w:val="28"/>
+        </w:rPr>
+      </w:pPr>
+      <w:r>
+        <w:rPr>
+          <w:rFonts w:asciiTheme="majorHAnsi" w:hAnsiTheme="majorHAnsi" w:cstheme="majorHAnsi"/>
+          <w:sz w:val="28"/>
+          <w:szCs w:val="28"/>
+        </w:rPr>
+        <w:t xml:space="preserve">From fig 1.3 </w:t>
+      </w:r>
+      <w:r>
+        <w:rPr>
+          <w:rFonts w:asciiTheme="majorHAnsi" w:hAnsiTheme="majorHAnsi" w:cstheme="majorHAnsi"/>
+          <w:sz w:val="28"/>
+          <w:szCs w:val="28"/>
+        </w:rPr>
+        <w:t>Old customers are more likely to discontinue service compared to new customer.</w:t>
       </w:r>
     </w:p>
     <w:p>
@@ -1079,12 +1225,14 @@
         <w:pStyle w:val="ListParagraph"/>
         <w:ind w:left="1352"/>
         <w:rPr>
-          <w:sz w:val="28"/>
-          <w:szCs w:val="28"/>
-        </w:rPr>
-      </w:pPr>
-      <w:r>
-        <w:rPr>
+          <w:rFonts w:asciiTheme="majorHAnsi" w:hAnsiTheme="majorHAnsi" w:cstheme="majorHAnsi"/>
+          <w:sz w:val="28"/>
+          <w:szCs w:val="28"/>
+        </w:rPr>
+      </w:pPr>
+      <w:r>
+        <w:rPr>
+          <w:rFonts w:asciiTheme="majorHAnsi" w:hAnsiTheme="majorHAnsi" w:cstheme="majorHAnsi"/>
           <w:noProof/>
           <w:sz w:val="28"/>
           <w:szCs w:val="28"/>
@@ -1139,6 +1287,7 @@
         <w:pStyle w:val="ListParagraph"/>
         <w:ind w:left="1352"/>
         <w:rPr>
+          <w:rFonts w:asciiTheme="majorHAnsi" w:hAnsiTheme="majorHAnsi" w:cstheme="majorHAnsi"/>
           <w:sz w:val="28"/>
           <w:szCs w:val="28"/>
         </w:rPr>
@@ -1152,12 +1301,14 @@
           <w:numId w:val="1"/>
         </w:numPr>
         <w:rPr>
-          <w:sz w:val="28"/>
-          <w:szCs w:val="28"/>
-        </w:rPr>
-      </w:pPr>
-      <w:r>
-        <w:rPr>
+          <w:rFonts w:asciiTheme="majorHAnsi" w:hAnsiTheme="majorHAnsi" w:cstheme="majorHAnsi"/>
+          <w:sz w:val="28"/>
+          <w:szCs w:val="28"/>
+        </w:rPr>
+      </w:pPr>
+      <w:r>
+        <w:rPr>
+          <w:rFonts w:asciiTheme="majorHAnsi" w:hAnsiTheme="majorHAnsi" w:cstheme="majorHAnsi"/>
           <w:sz w:val="28"/>
           <w:szCs w:val="28"/>
         </w:rPr>
@@ -1165,6 +1316,7 @@
       </w:r>
       <w:r>
         <w:rPr>
+          <w:rFonts w:asciiTheme="majorHAnsi" w:hAnsiTheme="majorHAnsi" w:cstheme="majorHAnsi"/>
           <w:sz w:val="28"/>
           <w:szCs w:val="28"/>
         </w:rPr>
@@ -1172,11 +1324,21 @@
       </w:r>
       <w:r>
         <w:rPr>
+          <w:rFonts w:asciiTheme="majorHAnsi" w:hAnsiTheme="majorHAnsi" w:cstheme="majorHAnsi"/>
           <w:sz w:val="28"/>
           <w:szCs w:val="28"/>
         </w:rPr>
         <w:t xml:space="preserve"> have Vmail plan are less likely to churn.</w:t>
       </w:r>
+    </w:p>
+    <w:p>
+      <w:pPr>
+        <w:rPr>
+          <w:rFonts w:asciiTheme="majorHAnsi" w:hAnsiTheme="majorHAnsi" w:cstheme="majorHAnsi"/>
+          <w:sz w:val="28"/>
+          <w:szCs w:val="28"/>
+        </w:rPr>
+      </w:pPr>
     </w:p>
     <w:p>
       <w:pPr>
@@ -1198,7 +1360,7 @@
           <wp:inline distT="0" distB="0" distL="0" distR="0">
             <wp:extent cx="4715533" cy="2648320"/>
             <wp:effectExtent l="0" t="0" r="0" b="0"/>
-            <wp:docPr id="10" name="Picture 10"/>
+            <wp:docPr id="11" name="Picture 11"/>
             <wp:cNvGraphicFramePr>
               <a:graphicFrameLocks xmlns:a="http://schemas.openxmlformats.org/drawingml/2006/main" noChangeAspect="1"/>
             </wp:cNvGraphicFramePr>
@@ -1206,7 +1368,7 @@
               <a:graphicData uri="http://schemas.openxmlformats.org/drawingml/2006/picture">
                 <pic:pic xmlns:pic="http://schemas.openxmlformats.org/drawingml/2006/picture">
                   <pic:nvPicPr>
-                    <pic:cNvPr id="10" name="State.png"/>
+                    <pic:cNvPr id="11" name="Arear_Code.png"/>
                     <pic:cNvPicPr/>
                   </pic:nvPicPr>
                   <pic:blipFill>
@@ -1245,16 +1407,34 @@
           <w:numId w:val="1"/>
         </w:numPr>
         <w:rPr>
-          <w:sz w:val="28"/>
-          <w:szCs w:val="28"/>
-        </w:rPr>
-      </w:pPr>
-      <w:r>
-        <w:rPr>
-          <w:sz w:val="28"/>
-          <w:szCs w:val="28"/>
-        </w:rPr>
-        <w:t>From fig 1.5 we can see state wise churn rate.</w:t>
+          <w:rFonts w:asciiTheme="majorHAnsi" w:hAnsiTheme="majorHAnsi" w:cstheme="majorHAnsi"/>
+          <w:sz w:val="28"/>
+          <w:szCs w:val="28"/>
+        </w:rPr>
+      </w:pPr>
+      <w:r>
+        <w:rPr>
+          <w:rFonts w:asciiTheme="majorHAnsi" w:hAnsiTheme="majorHAnsi" w:cstheme="majorHAnsi"/>
+          <w:sz w:val="28"/>
+          <w:szCs w:val="28"/>
+        </w:rPr>
+        <w:t>From fig 1.</w:t>
+      </w:r>
+      <w:r>
+        <w:rPr>
+          <w:rFonts w:asciiTheme="majorHAnsi" w:hAnsiTheme="majorHAnsi" w:cstheme="majorHAnsi"/>
+          <w:sz w:val="28"/>
+          <w:szCs w:val="28"/>
+        </w:rPr>
+        <w:t>5</w:t>
+      </w:r>
+      <w:r>
+        <w:rPr>
+          <w:rFonts w:asciiTheme="majorHAnsi" w:hAnsiTheme="majorHAnsi" w:cstheme="majorHAnsi"/>
+          <w:sz w:val="28"/>
+          <w:szCs w:val="28"/>
+        </w:rPr>
+        <w:t xml:space="preserve"> we can say that customer loss pattern is same across all the areas.</w:t>
       </w:r>
     </w:p>
     <w:p>
@@ -1262,6 +1442,7 @@
         <w:pStyle w:val="ListParagraph"/>
         <w:ind w:left="1352"/>
         <w:rPr>
+          <w:rFonts w:asciiTheme="majorHAnsi" w:hAnsiTheme="majorHAnsi" w:cstheme="majorHAnsi"/>
           <w:sz w:val="28"/>
           <w:szCs w:val="28"/>
         </w:rPr>
@@ -1288,7 +1469,7 @@
           <wp:inline distT="0" distB="0" distL="0" distR="0">
             <wp:extent cx="4715533" cy="2648320"/>
             <wp:effectExtent l="0" t="0" r="0" b="0"/>
-            <wp:docPr id="11" name="Picture 11"/>
+            <wp:docPr id="13" name="Picture 13"/>
             <wp:cNvGraphicFramePr>
               <a:graphicFrameLocks xmlns:a="http://schemas.openxmlformats.org/drawingml/2006/main" noChangeAspect="1"/>
             </wp:cNvGraphicFramePr>
@@ -1296,7 +1477,7 @@
               <a:graphicData uri="http://schemas.openxmlformats.org/drawingml/2006/picture">
                 <pic:pic xmlns:pic="http://schemas.openxmlformats.org/drawingml/2006/picture">
                   <pic:nvPicPr>
-                    <pic:cNvPr id="11" name="Arear_Code.png"/>
+                    <pic:cNvPr id="13" name="cust_bill.png"/>
                     <pic:cNvPicPr/>
                   </pic:nvPicPr>
                   <pic:blipFill>
@@ -1330,101 +1511,58 @@
     <w:p>
       <w:pPr>
         <w:pStyle w:val="ListParagraph"/>
+        <w:ind w:left="1352"/>
+        <w:rPr>
+          <w:sz w:val="28"/>
+          <w:szCs w:val="28"/>
+        </w:rPr>
+      </w:pPr>
+    </w:p>
+    <w:p>
+      <w:pPr>
+        <w:pStyle w:val="ListParagraph"/>
         <w:numPr>
           <w:ilvl w:val="0"/>
           <w:numId w:val="1"/>
         </w:numPr>
         <w:rPr>
-          <w:sz w:val="28"/>
-          <w:szCs w:val="28"/>
-        </w:rPr>
-      </w:pPr>
-      <w:r>
-        <w:rPr>
-          <w:sz w:val="28"/>
-          <w:szCs w:val="28"/>
-        </w:rPr>
-        <w:t>From fig 1.6 we can say that customer loss pattern is same across all the areas.</w:t>
-      </w:r>
-    </w:p>
-    <w:p>
-      <w:pPr>
-        <w:pStyle w:val="ListParagraph"/>
-        <w:ind w:left="1352"/>
-        <w:rPr>
-          <w:sz w:val="28"/>
-          <w:szCs w:val="28"/>
-        </w:rPr>
-      </w:pPr>
-    </w:p>
-    <w:p>
-      <w:pPr>
-        <w:pStyle w:val="ListParagraph"/>
-        <w:ind w:left="1352"/>
-        <w:rPr>
-          <w:sz w:val="28"/>
-          <w:szCs w:val="28"/>
-        </w:rPr>
-      </w:pPr>
-      <w:r>
-        <w:rPr>
-          <w:noProof/>
-          <w:sz w:val="28"/>
-          <w:szCs w:val="28"/>
-          <w:lang w:eastAsia="en-IN" w:bidi="bn-IN"/>
-        </w:rPr>
-        <w:drawing>
-          <wp:inline distT="0" distB="0" distL="0" distR="0">
-            <wp:extent cx="4715533" cy="2648320"/>
-            <wp:effectExtent l="0" t="0" r="0" b="0"/>
-            <wp:docPr id="13" name="Picture 13"/>
-            <wp:cNvGraphicFramePr>
-              <a:graphicFrameLocks xmlns:a="http://schemas.openxmlformats.org/drawingml/2006/main" noChangeAspect="1"/>
-            </wp:cNvGraphicFramePr>
-            <a:graphic xmlns:a="http://schemas.openxmlformats.org/drawingml/2006/main">
-              <a:graphicData uri="http://schemas.openxmlformats.org/drawingml/2006/picture">
-                <pic:pic xmlns:pic="http://schemas.openxmlformats.org/drawingml/2006/picture">
-                  <pic:nvPicPr>
-                    <pic:cNvPr id="13" name="cust_bill.png"/>
-                    <pic:cNvPicPr/>
-                  </pic:nvPicPr>
-                  <pic:blipFill>
-                    <a:blip r:embed="rId11">
-                      <a:extLst>
-                        <a:ext uri="{28A0092B-C50C-407E-A947-70E740481C1C}">
-                          <a14:useLocalDpi xmlns:a14="http://schemas.microsoft.com/office/drawing/2010/main" val="0"/>
-                        </a:ext>
-                      </a:extLst>
-                    </a:blip>
-                    <a:stretch>
-                      <a:fillRect/>
-                    </a:stretch>
-                  </pic:blipFill>
-                  <pic:spPr>
-                    <a:xfrm>
-                      <a:off x="0" y="0"/>
-                      <a:ext cx="4715533" cy="2648320"/>
-                    </a:xfrm>
-                    <a:prstGeom prst="rect">
-                      <a:avLst/>
-                    </a:prstGeom>
-                  </pic:spPr>
-                </pic:pic>
-              </a:graphicData>
-            </a:graphic>
-          </wp:inline>
-        </w:drawing>
-      </w:r>
-    </w:p>
-    <w:p>
-      <w:pPr>
-        <w:pStyle w:val="ListParagraph"/>
-        <w:ind w:left="1352"/>
-        <w:rPr>
-          <w:sz w:val="28"/>
-          <w:szCs w:val="28"/>
-        </w:rPr>
-      </w:pPr>
+          <w:rFonts w:asciiTheme="majorHAnsi" w:hAnsiTheme="majorHAnsi" w:cstheme="majorHAnsi"/>
+          <w:sz w:val="28"/>
+          <w:szCs w:val="28"/>
+        </w:rPr>
+      </w:pPr>
+      <w:r>
+        <w:rPr>
+          <w:rFonts w:asciiTheme="majorHAnsi" w:hAnsiTheme="majorHAnsi" w:cstheme="majorHAnsi"/>
+          <w:sz w:val="28"/>
+          <w:szCs w:val="28"/>
+        </w:rPr>
+        <w:t>From fig 1.</w:t>
+      </w:r>
+      <w:r>
+        <w:rPr>
+          <w:rFonts w:asciiTheme="majorHAnsi" w:hAnsiTheme="majorHAnsi" w:cstheme="majorHAnsi"/>
+          <w:sz w:val="28"/>
+          <w:szCs w:val="28"/>
+        </w:rPr>
+        <w:t>6</w:t>
+      </w:r>
+      <w:r>
+        <w:rPr>
+          <w:rFonts w:asciiTheme="majorHAnsi" w:hAnsiTheme="majorHAnsi" w:cstheme="majorHAnsi"/>
+          <w:sz w:val="28"/>
+          <w:szCs w:val="28"/>
+        </w:rPr>
+        <w:t xml:space="preserve"> we can</w:t>
+      </w:r>
+      <w:r>
+        <w:rPr>
+          <w:rFonts w:asciiTheme="majorHAnsi" w:hAnsiTheme="majorHAnsi" w:cstheme="majorHAnsi"/>
+          <w:sz w:val="28"/>
+          <w:szCs w:val="28"/>
+        </w:rPr>
+        <w:t xml:space="preserve"> see that those who have bill range 30-70 are less likely to churn.</w:t>
+      </w:r>
     </w:p>
     <w:p>
       <w:pPr>
@@ -1434,34 +1572,45 @@
           <w:numId w:val="1"/>
         </w:numPr>
         <w:rPr>
-          <w:sz w:val="28"/>
-          <w:szCs w:val="28"/>
-        </w:rPr>
-      </w:pPr>
-      <w:r>
-        <w:rPr>
-          <w:sz w:val="28"/>
-          <w:szCs w:val="28"/>
-        </w:rPr>
-        <w:t>From fig 1.7 we can</w:t>
-      </w:r>
-      <w:r>
-        <w:rPr>
-          <w:sz w:val="28"/>
-          <w:szCs w:val="28"/>
-        </w:rPr>
-        <w:t xml:space="preserve"> see that those who have bill range 30-70 are less likely to churn.</w:t>
-      </w:r>
-    </w:p>
-    <w:p>
-      <w:pPr>
-        <w:rPr>
-          <w:sz w:val="28"/>
-          <w:szCs w:val="28"/>
-        </w:rPr>
-      </w:pPr>
-      <w:r>
-        <w:rPr>
+          <w:rFonts w:asciiTheme="majorHAnsi" w:hAnsiTheme="majorHAnsi" w:cstheme="majorHAnsi"/>
+          <w:sz w:val="28"/>
+          <w:szCs w:val="28"/>
+        </w:rPr>
+      </w:pPr>
+      <w:r>
+        <w:rPr>
+          <w:rFonts w:asciiTheme="majorHAnsi" w:hAnsiTheme="majorHAnsi" w:cstheme="majorHAnsi"/>
+          <w:noProof/>
+          <w:sz w:val="28"/>
+          <w:szCs w:val="28"/>
+          <w:lang w:eastAsia="en-IN" w:bidi="bn-IN"/>
+        </w:rPr>
+        <w:t>From fig. ‘avg_min_per_call’,’No_of_calls’ and ‘Total_minute’ we can we can make a assumption that in Daytime there maybe some problem with service quality</w:t>
+      </w:r>
+      <w:r>
+        <w:rPr>
+          <w:rFonts w:asciiTheme="majorHAnsi" w:hAnsiTheme="majorHAnsi" w:cstheme="majorHAnsi"/>
+          <w:noProof/>
+          <w:sz w:val="28"/>
+          <w:szCs w:val="28"/>
+          <w:lang w:eastAsia="en-IN" w:bidi="bn-IN"/>
+        </w:rPr>
+        <w:t xml:space="preserve"> as customers who are more active in daytime are more likely to discontinue service.</w:t>
+      </w:r>
+      <w:bookmarkStart w:id="0" w:name="_GoBack"/>
+      <w:bookmarkEnd w:id="0"/>
+    </w:p>
+    <w:p>
+      <w:pPr>
+        <w:rPr>
+          <w:rFonts w:asciiTheme="majorHAnsi" w:hAnsiTheme="majorHAnsi" w:cstheme="majorHAnsi"/>
+          <w:sz w:val="28"/>
+          <w:szCs w:val="28"/>
+        </w:rPr>
+      </w:pPr>
+      <w:r>
+        <w:rPr>
+          <w:rFonts w:asciiTheme="majorHAnsi" w:hAnsiTheme="majorHAnsi" w:cstheme="majorHAnsi"/>
           <w:b/>
           <w:bCs/>
           <w:sz w:val="40"/>
@@ -1471,15 +1620,14 @@
       </w:r>
       <w:r>
         <w:rPr>
+          <w:rFonts w:asciiTheme="majorHAnsi" w:hAnsiTheme="majorHAnsi" w:cstheme="majorHAnsi"/>
           <w:b/>
           <w:bCs/>
           <w:sz w:val="40"/>
           <w:szCs w:val="40"/>
         </w:rPr>
-        <w:t xml:space="preserve">B. </w:t>
-      </w:r>
-      <w:bookmarkStart w:id="0" w:name="_GoBack"/>
-      <w:bookmarkEnd w:id="0"/>
+        <w:t>B.</w:t>
+      </w:r>
       <w:r>
         <w:rPr>
           <w:b/>
@@ -1491,89 +1639,190 @@
       </w:r>
       <w:r>
         <w:rPr>
+          <w:b/>
+          <w:bCs/>
+          <w:sz w:val="40"/>
+          <w:szCs w:val="40"/>
+        </w:rPr>
+        <w:t xml:space="preserve"> </w:t>
+      </w:r>
+      <w:r>
+        <w:rPr>
+          <w:rFonts w:asciiTheme="majorHAnsi" w:hAnsiTheme="majorHAnsi" w:cstheme="majorHAnsi"/>
           <w:b/>
           <w:bCs/>
           <w:sz w:val="40"/>
           <w:szCs w:val="40"/>
           <w:u w:val="single"/>
         </w:rPr>
-        <w:t>Train the model</w:t>
-      </w:r>
-      <w:r>
-        <w:rPr>
+        <w:t>Train the model:</w:t>
+      </w:r>
+    </w:p>
+    <w:p>
+      <w:pPr>
+        <w:ind w:left="1080"/>
+        <w:rPr>
+          <w:rFonts w:asciiTheme="majorHAnsi" w:hAnsiTheme="majorHAnsi" w:cstheme="majorHAnsi"/>
+          <w:sz w:val="28"/>
+          <w:szCs w:val="28"/>
+        </w:rPr>
+      </w:pPr>
+      <w:r>
+        <w:rPr>
+          <w:rFonts w:asciiTheme="majorHAnsi" w:hAnsiTheme="majorHAnsi" w:cstheme="majorHAnsi"/>
+          <w:sz w:val="28"/>
+          <w:szCs w:val="28"/>
+        </w:rPr>
+        <w:t xml:space="preserve">We are going to apply </w:t>
+      </w:r>
+      <w:r>
+        <w:rPr>
+          <w:rFonts w:asciiTheme="majorHAnsi" w:hAnsiTheme="majorHAnsi" w:cstheme="majorHAnsi"/>
+          <w:sz w:val="28"/>
+          <w:szCs w:val="28"/>
+        </w:rPr>
+        <w:t xml:space="preserve">SVM </w:t>
+      </w:r>
+      <w:r>
+        <w:rPr>
+          <w:rFonts w:asciiTheme="majorHAnsi" w:hAnsiTheme="majorHAnsi" w:cstheme="majorHAnsi"/>
+          <w:sz w:val="28"/>
+          <w:szCs w:val="28"/>
+        </w:rPr>
+        <w:t xml:space="preserve">to this </w:t>
+      </w:r>
+      <w:r>
+        <w:rPr>
+          <w:rFonts w:asciiTheme="majorHAnsi" w:hAnsiTheme="majorHAnsi" w:cstheme="majorHAnsi"/>
+          <w:sz w:val="28"/>
+          <w:szCs w:val="28"/>
+        </w:rPr>
+        <w:t xml:space="preserve">dataset.(RBF kernal).After train the model with different cost and gamma value we get the best model with cost value </w:t>
+      </w:r>
+      <w:r>
+        <w:rPr>
+          <w:rFonts w:asciiTheme="majorHAnsi" w:hAnsiTheme="majorHAnsi" w:cstheme="majorHAnsi"/>
+          <w:sz w:val="28"/>
+          <w:szCs w:val="28"/>
+        </w:rPr>
+        <w:t xml:space="preserve">10 </w:t>
+      </w:r>
+      <w:r>
+        <w:rPr>
+          <w:rFonts w:asciiTheme="majorHAnsi" w:hAnsiTheme="majorHAnsi" w:cstheme="majorHAnsi"/>
+          <w:sz w:val="28"/>
+          <w:szCs w:val="28"/>
+        </w:rPr>
+        <w:t xml:space="preserve">and gamma value </w:t>
+      </w:r>
+      <w:r>
+        <w:rPr>
+          <w:rFonts w:asciiTheme="majorHAnsi" w:hAnsiTheme="majorHAnsi" w:cstheme="majorHAnsi"/>
+          <w:sz w:val="28"/>
+          <w:szCs w:val="28"/>
+        </w:rPr>
+        <w:t xml:space="preserve"> 0.02</w:t>
+      </w:r>
+    </w:p>
+    <w:p>
+      <w:pPr>
+        <w:ind w:left="1080"/>
+        <w:rPr>
+          <w:rFonts w:asciiTheme="majorHAnsi" w:hAnsiTheme="majorHAnsi" w:cstheme="majorHAnsi"/>
+          <w:sz w:val="28"/>
+          <w:szCs w:val="28"/>
+        </w:rPr>
+      </w:pPr>
+      <w:r>
+        <w:rPr>
+          <w:rFonts w:asciiTheme="majorHAnsi" w:hAnsiTheme="majorHAnsi" w:cstheme="majorHAnsi"/>
+          <w:sz w:val="28"/>
+          <w:szCs w:val="28"/>
+        </w:rPr>
+        <w:t>For this model training error is</w:t>
+      </w:r>
+      <w:r>
+        <w:rPr>
+          <w:rFonts w:asciiTheme="majorHAnsi" w:hAnsiTheme="majorHAnsi" w:cstheme="majorHAnsi"/>
+          <w:sz w:val="28"/>
+          <w:szCs w:val="28"/>
+        </w:rPr>
+        <w:t xml:space="preserve"> 7.5%(approx)</w:t>
+      </w:r>
+    </w:p>
+    <w:p>
+      <w:pPr>
+        <w:ind w:left="1080"/>
+        <w:rPr>
+          <w:rFonts w:asciiTheme="majorHAnsi" w:hAnsiTheme="majorHAnsi" w:cstheme="majorHAnsi"/>
+          <w:sz w:val="28"/>
+          <w:szCs w:val="28"/>
+        </w:rPr>
+      </w:pPr>
+    </w:p>
+    <w:p>
+      <w:pPr>
+        <w:pStyle w:val="ListParagraph"/>
+        <w:numPr>
+          <w:ilvl w:val="0"/>
+          <w:numId w:val="9"/>
+        </w:numPr>
+        <w:rPr>
+          <w:rFonts w:asciiTheme="majorHAnsi" w:hAnsiTheme="majorHAnsi" w:cstheme="majorHAnsi"/>
           <w:b/>
           <w:bCs/>
           <w:sz w:val="40"/>
           <w:szCs w:val="40"/>
           <w:u w:val="single"/>
         </w:rPr>
-        <w:t>:</w:t>
-      </w:r>
-    </w:p>
-    <w:p>
-      <w:pPr>
-        <w:ind w:left="1080"/>
-        <w:rPr>
-          <w:sz w:val="28"/>
-          <w:szCs w:val="28"/>
-        </w:rPr>
-      </w:pPr>
-      <w:r>
-        <w:rPr>
-          <w:sz w:val="28"/>
-          <w:szCs w:val="28"/>
-        </w:rPr>
-        <w:t>We are</w:t>
-      </w:r>
-      <w:r>
-        <w:rPr>
-          <w:sz w:val="28"/>
-          <w:szCs w:val="28"/>
-        </w:rPr>
-        <w:t xml:space="preserve"> going to apply naïve bayes claasifier to this model.Best model can be obtained when we remove Area_Code, Day_Charges, Eve_Charges, Night_Charges and Intl_charges from the predictors.</w:t>
-      </w:r>
-    </w:p>
-    <w:p>
-      <w:pPr>
-        <w:ind w:left="1080"/>
-        <w:rPr>
-          <w:sz w:val="28"/>
-          <w:szCs w:val="28"/>
-        </w:rPr>
-      </w:pPr>
-    </w:p>
-    <w:p>
-      <w:pPr>
-        <w:ind w:left="1080"/>
-        <w:rPr>
-          <w:sz w:val="28"/>
-          <w:szCs w:val="28"/>
-        </w:rPr>
-      </w:pPr>
-      <w:r>
-        <w:rPr>
-          <w:sz w:val="28"/>
-          <w:szCs w:val="28"/>
-        </w:rPr>
-        <w:t>In this way we can obtain 89.68% accuracy.</w:t>
-      </w:r>
-    </w:p>
-    <w:p>
-      <w:pPr>
-        <w:pStyle w:val="ListParagraph"/>
-        <w:ind w:left="1440"/>
-        <w:rPr>
-          <w:sz w:val="28"/>
-          <w:szCs w:val="28"/>
-        </w:rPr>
-      </w:pPr>
-      <w:r>
-        <w:rPr>
-          <w:sz w:val="28"/>
-          <w:szCs w:val="28"/>
-        </w:rPr>
-        <w:lastRenderedPageBreak/>
-        <w:t xml:space="preserve"> </w:t>
+      </w:pPr>
+      <w:r>
+        <w:rPr>
+          <w:rFonts w:asciiTheme="majorHAnsi" w:hAnsiTheme="majorHAnsi" w:cstheme="majorHAnsi"/>
+          <w:b/>
+          <w:bCs/>
+          <w:sz w:val="40"/>
+          <w:szCs w:val="40"/>
+          <w:u w:val="single"/>
+        </w:rPr>
+        <w:t>Model performance on test data:</w:t>
+      </w:r>
+    </w:p>
+    <w:p>
+      <w:pPr>
+        <w:pStyle w:val="ListParagraph"/>
+        <w:rPr>
+          <w:rFonts w:asciiTheme="majorHAnsi" w:hAnsiTheme="majorHAnsi" w:cstheme="majorHAnsi"/>
+          <w:b/>
+          <w:bCs/>
+          <w:sz w:val="40"/>
+          <w:szCs w:val="40"/>
+          <w:u w:val="single"/>
+        </w:rPr>
+      </w:pPr>
+      <w:r>
+        <w:rPr>
+          <w:rFonts w:asciiTheme="majorHAnsi" w:hAnsiTheme="majorHAnsi" w:cstheme="majorHAnsi"/>
+          <w:sz w:val="28"/>
+          <w:szCs w:val="28"/>
+        </w:rPr>
+        <w:t xml:space="preserve"> Test data contains </w:t>
+      </w:r>
+      <w:r>
+        <w:rPr>
+          <w:rFonts w:asciiTheme="majorHAnsi" w:hAnsiTheme="majorHAnsi" w:cstheme="majorHAnsi"/>
+          <w:sz w:val="28"/>
+          <w:szCs w:val="28"/>
+        </w:rPr>
+        <w:t>1017 observations.</w:t>
+      </w:r>
+      <w:r>
+        <w:rPr>
+          <w:rFonts w:asciiTheme="majorHAnsi" w:hAnsiTheme="majorHAnsi" w:cstheme="majorHAnsi"/>
+          <w:sz w:val="28"/>
+          <w:szCs w:val="28"/>
+        </w:rPr>
+        <w:t>From confusion matrix table we can get around 93% accuracy.</w:t>
       </w:r>
     </w:p>
     <w:sectPr>
@@ -1678,6 +1927,95 @@
     </w:lvl>
   </w:abstractNum>
   <w:abstractNum w:abstractNumId="1">
+    <w:nsid w:val="12F4514D"/>
+    <w:multiLevelType w:val="hybridMultilevel"/>
+    <w:tmpl w:val="AD645574"/>
+    <w:lvl w:ilvl="0" w:tplc="7C9E3BEE">
+      <w:start w:val="3"/>
+      <w:numFmt w:val="upperLetter"/>
+      <w:lvlText w:val="%1."/>
+      <w:lvlJc w:val="left"/>
+      <w:pPr>
+        <w:ind w:left="1440" w:hanging="360"/>
+      </w:pPr>
+      <w:rPr>
+        <w:rFonts w:hint="default"/>
+      </w:rPr>
+    </w:lvl>
+    <w:lvl w:ilvl="1" w:tplc="40090019" w:tentative="1">
+      <w:start w:val="1"/>
+      <w:numFmt w:val="lowerLetter"/>
+      <w:lvlText w:val="%2."/>
+      <w:lvlJc w:val="left"/>
+      <w:pPr>
+        <w:ind w:left="2160" w:hanging="360"/>
+      </w:pPr>
+    </w:lvl>
+    <w:lvl w:ilvl="2" w:tplc="4009001B" w:tentative="1">
+      <w:start w:val="1"/>
+      <w:numFmt w:val="lowerRoman"/>
+      <w:lvlText w:val="%3."/>
+      <w:lvlJc w:val="right"/>
+      <w:pPr>
+        <w:ind w:left="2880" w:hanging="180"/>
+      </w:pPr>
+    </w:lvl>
+    <w:lvl w:ilvl="3" w:tplc="4009000F" w:tentative="1">
+      <w:start w:val="1"/>
+      <w:numFmt w:val="decimal"/>
+      <w:lvlText w:val="%4."/>
+      <w:lvlJc w:val="left"/>
+      <w:pPr>
+        <w:ind w:left="3600" w:hanging="360"/>
+      </w:pPr>
+    </w:lvl>
+    <w:lvl w:ilvl="4" w:tplc="40090019" w:tentative="1">
+      <w:start w:val="1"/>
+      <w:numFmt w:val="lowerLetter"/>
+      <w:lvlText w:val="%5."/>
+      <w:lvlJc w:val="left"/>
+      <w:pPr>
+        <w:ind w:left="4320" w:hanging="360"/>
+      </w:pPr>
+    </w:lvl>
+    <w:lvl w:ilvl="5" w:tplc="4009001B" w:tentative="1">
+      <w:start w:val="1"/>
+      <w:numFmt w:val="lowerRoman"/>
+      <w:lvlText w:val="%6."/>
+      <w:lvlJc w:val="right"/>
+      <w:pPr>
+        <w:ind w:left="5040" w:hanging="180"/>
+      </w:pPr>
+    </w:lvl>
+    <w:lvl w:ilvl="6" w:tplc="4009000F" w:tentative="1">
+      <w:start w:val="1"/>
+      <w:numFmt w:val="decimal"/>
+      <w:lvlText w:val="%7."/>
+      <w:lvlJc w:val="left"/>
+      <w:pPr>
+        <w:ind w:left="5760" w:hanging="360"/>
+      </w:pPr>
+    </w:lvl>
+    <w:lvl w:ilvl="7" w:tplc="40090019" w:tentative="1">
+      <w:start w:val="1"/>
+      <w:numFmt w:val="lowerLetter"/>
+      <w:lvlText w:val="%8."/>
+      <w:lvlJc w:val="left"/>
+      <w:pPr>
+        <w:ind w:left="6480" w:hanging="360"/>
+      </w:pPr>
+    </w:lvl>
+    <w:lvl w:ilvl="8" w:tplc="4009001B" w:tentative="1">
+      <w:start w:val="1"/>
+      <w:numFmt w:val="lowerRoman"/>
+      <w:lvlText w:val="%9."/>
+      <w:lvlJc w:val="right"/>
+      <w:pPr>
+        <w:ind w:left="7200" w:hanging="180"/>
+      </w:pPr>
+    </w:lvl>
+  </w:abstractNum>
+  <w:abstractNum w:abstractNumId="2">
     <w:nsid w:val="2CAD1DA9"/>
     <w:multiLevelType w:val="hybridMultilevel"/>
     <w:tmpl w:val="EC7867E2"/>
@@ -1766,7 +2104,7 @@
       </w:pPr>
     </w:lvl>
   </w:abstractNum>
-  <w:abstractNum w:abstractNumId="2">
+  <w:abstractNum w:abstractNumId="3">
     <w:nsid w:val="2ED43FC4"/>
     <w:multiLevelType w:val="hybridMultilevel"/>
     <w:tmpl w:val="732A90B4"/>
@@ -1855,7 +2193,7 @@
       </w:pPr>
     </w:lvl>
   </w:abstractNum>
-  <w:abstractNum w:abstractNumId="3">
+  <w:abstractNum w:abstractNumId="4">
     <w:nsid w:val="38671163"/>
     <w:multiLevelType w:val="hybridMultilevel"/>
     <w:tmpl w:val="AD0ADBF0"/>
@@ -1944,7 +2282,120 @@
       </w:pPr>
     </w:lvl>
   </w:abstractNum>
-  <w:abstractNum w:abstractNumId="4">
+  <w:abstractNum w:abstractNumId="5">
+    <w:nsid w:val="408618AB"/>
+    <w:multiLevelType w:val="hybridMultilevel"/>
+    <w:tmpl w:val="388E0260"/>
+    <w:lvl w:ilvl="0" w:tplc="40090001">
+      <w:start w:val="1"/>
+      <w:numFmt w:val="bullet"/>
+      <w:lvlText w:val=""/>
+      <w:lvlJc w:val="left"/>
+      <w:pPr>
+        <w:ind w:left="720" w:hanging="360"/>
+      </w:pPr>
+      <w:rPr>
+        <w:rFonts w:ascii="Symbol" w:hAnsi="Symbol" w:hint="default"/>
+      </w:rPr>
+    </w:lvl>
+    <w:lvl w:ilvl="1" w:tplc="40090003" w:tentative="1">
+      <w:start w:val="1"/>
+      <w:numFmt w:val="bullet"/>
+      <w:lvlText w:val="o"/>
+      <w:lvlJc w:val="left"/>
+      <w:pPr>
+        <w:ind w:left="1440" w:hanging="360"/>
+      </w:pPr>
+      <w:rPr>
+        <w:rFonts w:ascii="Courier New" w:hAnsi="Courier New" w:cs="Courier New" w:hint="default"/>
+      </w:rPr>
+    </w:lvl>
+    <w:lvl w:ilvl="2" w:tplc="40090005" w:tentative="1">
+      <w:start w:val="1"/>
+      <w:numFmt w:val="bullet"/>
+      <w:lvlText w:val=""/>
+      <w:lvlJc w:val="left"/>
+      <w:pPr>
+        <w:ind w:left="2160" w:hanging="360"/>
+      </w:pPr>
+      <w:rPr>
+        <w:rFonts w:ascii="Wingdings" w:hAnsi="Wingdings" w:hint="default"/>
+      </w:rPr>
+    </w:lvl>
+    <w:lvl w:ilvl="3" w:tplc="40090001" w:tentative="1">
+      <w:start w:val="1"/>
+      <w:numFmt w:val="bullet"/>
+      <w:lvlText w:val=""/>
+      <w:lvlJc w:val="left"/>
+      <w:pPr>
+        <w:ind w:left="2880" w:hanging="360"/>
+      </w:pPr>
+      <w:rPr>
+        <w:rFonts w:ascii="Symbol" w:hAnsi="Symbol" w:hint="default"/>
+      </w:rPr>
+    </w:lvl>
+    <w:lvl w:ilvl="4" w:tplc="40090003" w:tentative="1">
+      <w:start w:val="1"/>
+      <w:numFmt w:val="bullet"/>
+      <w:lvlText w:val="o"/>
+      <w:lvlJc w:val="left"/>
+      <w:pPr>
+        <w:ind w:left="3600" w:hanging="360"/>
+      </w:pPr>
+      <w:rPr>
+        <w:rFonts w:ascii="Courier New" w:hAnsi="Courier New" w:cs="Courier New" w:hint="default"/>
+      </w:rPr>
+    </w:lvl>
+    <w:lvl w:ilvl="5" w:tplc="40090005" w:tentative="1">
+      <w:start w:val="1"/>
+      <w:numFmt w:val="bullet"/>
+      <w:lvlText w:val=""/>
+      <w:lvlJc w:val="left"/>
+      <w:pPr>
+        <w:ind w:left="4320" w:hanging="360"/>
+      </w:pPr>
+      <w:rPr>
+        <w:rFonts w:ascii="Wingdings" w:hAnsi="Wingdings" w:hint="default"/>
+      </w:rPr>
+    </w:lvl>
+    <w:lvl w:ilvl="6" w:tplc="40090001" w:tentative="1">
+      <w:start w:val="1"/>
+      <w:numFmt w:val="bullet"/>
+      <w:lvlText w:val=""/>
+      <w:lvlJc w:val="left"/>
+      <w:pPr>
+        <w:ind w:left="5040" w:hanging="360"/>
+      </w:pPr>
+      <w:rPr>
+        <w:rFonts w:ascii="Symbol" w:hAnsi="Symbol" w:hint="default"/>
+      </w:rPr>
+    </w:lvl>
+    <w:lvl w:ilvl="7" w:tplc="40090003" w:tentative="1">
+      <w:start w:val="1"/>
+      <w:numFmt w:val="bullet"/>
+      <w:lvlText w:val="o"/>
+      <w:lvlJc w:val="left"/>
+      <w:pPr>
+        <w:ind w:left="5760" w:hanging="360"/>
+      </w:pPr>
+      <w:rPr>
+        <w:rFonts w:ascii="Courier New" w:hAnsi="Courier New" w:cs="Courier New" w:hint="default"/>
+      </w:rPr>
+    </w:lvl>
+    <w:lvl w:ilvl="8" w:tplc="40090005" w:tentative="1">
+      <w:start w:val="1"/>
+      <w:numFmt w:val="bullet"/>
+      <w:lvlText w:val=""/>
+      <w:lvlJc w:val="left"/>
+      <w:pPr>
+        <w:ind w:left="6480" w:hanging="360"/>
+      </w:pPr>
+      <w:rPr>
+        <w:rFonts w:ascii="Wingdings" w:hAnsi="Wingdings" w:hint="default"/>
+      </w:rPr>
+    </w:lvl>
+  </w:abstractNum>
+  <w:abstractNum w:abstractNumId="6">
     <w:nsid w:val="42435723"/>
     <w:multiLevelType w:val="hybridMultilevel"/>
     <w:tmpl w:val="BA2C9A0C"/>
@@ -2033,11 +2484,11 @@
       </w:pPr>
     </w:lvl>
   </w:abstractNum>
-  <w:abstractNum w:abstractNumId="5">
+  <w:abstractNum w:abstractNumId="7">
     <w:nsid w:val="602A0113"/>
     <w:multiLevelType w:val="hybridMultilevel"/>
-    <w:tmpl w:val="F5427878"/>
-    <w:lvl w:ilvl="0" w:tplc="2B90854C">
+    <w:tmpl w:val="E2A440C2"/>
+    <w:lvl w:ilvl="0" w:tplc="E1BA2704">
       <w:start w:val="1"/>
       <w:numFmt w:val="upperLetter"/>
       <w:lvlText w:val="%1."/>
@@ -2046,7 +2497,7 @@
         <w:ind w:left="720" w:hanging="360"/>
       </w:pPr>
       <w:rPr>
-        <w:rFonts w:hint="default"/>
+        <w:rFonts w:asciiTheme="majorHAnsi" w:hAnsiTheme="majorHAnsi" w:cstheme="majorHAnsi" w:hint="default"/>
         <w:b/>
         <w:bCs/>
       </w:rPr>
@@ -2124,7 +2575,7 @@
       </w:pPr>
     </w:lvl>
   </w:abstractNum>
-  <w:abstractNum w:abstractNumId="6">
+  <w:abstractNum w:abstractNumId="8">
     <w:nsid w:val="786B7AB5"/>
     <w:multiLevelType w:val="hybridMultilevel"/>
     <w:tmpl w:val="EC7867E2"/>
@@ -2217,22 +2668,28 @@
     <w:abstractNumId w:val="0"/>
   </w:num>
   <w:num w:numId="2">
-    <w:abstractNumId w:val="5"/>
+    <w:abstractNumId w:val="7"/>
   </w:num>
   <w:num w:numId="3">
+    <w:abstractNumId w:val="6"/>
+  </w:num>
+  <w:num w:numId="4">
+    <w:abstractNumId w:val="3"/>
+  </w:num>
+  <w:num w:numId="5">
+    <w:abstractNumId w:val="2"/>
+  </w:num>
+  <w:num w:numId="6">
     <w:abstractNumId w:val="4"/>
   </w:num>
-  <w:num w:numId="4">
-    <w:abstractNumId w:val="2"/>
+  <w:num w:numId="7">
+    <w:abstractNumId w:val="8"/>
   </w:num>
-  <w:num w:numId="5">
+  <w:num w:numId="8">
     <w:abstractNumId w:val="1"/>
   </w:num>
-  <w:num w:numId="6">
-    <w:abstractNumId w:val="3"/>
-  </w:num>
-  <w:num w:numId="7">
-    <w:abstractNumId w:val="6"/>
+  <w:num w:numId="9">
+    <w:abstractNumId w:val="5"/>
   </w:num>
 </w:numbering>
 </file>

</xml_diff>